<commit_message>
Perbaikan Word to HTML
Kendala base64 encoding pakai utf8
</commit_message>
<xml_diff>
--- a/uploads/postingan/ad509c68469eee14062d661393b2de70.docx
+++ b/uploads/postingan/ad509c68469eee14062d661393b2de70.docx
@@ -12,7 +12,35 @@
         <w:rPr>
           <w:rFonts w:ascii="Times New Roman" w:hAnsi="Times New Roman" w:cs="Times New Roman"/>
         </w:rPr>
-        <w:t>Pinkfong is a South Korean children's educational brand of The Pinkfong Company (formerly SmartStudy), a South Korean educational entertainment company. Pinkfong consists mainly of children's songs, the most famous of which is "Baby Shark". The dance video associated with the song eventually became a viral YouTube video with just over 12 billion views (12.1B) as of January 2023. Their educational channel consists of stories, sing-along songs and dances represented by a pink fox named "Pinkfong". The global product development company has more than 4,000 children's videos, songs, games and apps.</w:t>
+        <w:t>Pinkfong</w:t>
+      </w:r>
+      <w:r>
+        <w:rPr>
+          <w:rFonts w:ascii="Times New Roman" w:hAnsi="Times New Roman" w:cs="Times New Roman"/>
+        </w:rPr>
+        <w:t xml:space="preserve"> (</w:t>
+      </w:r>
+      <w:r>
+        <w:rPr>
+          <w:rFonts w:ascii="Malgun Gothic" w:eastAsia="Malgun Gothic" w:hAnsi="Malgun Gothic" w:cs="Malgun Gothic" w:hint="eastAsia"/>
+          <w:color w:val="202122"/>
+          <w:sz w:val="21"/>
+          <w:szCs w:val="21"/>
+          <w:shd w:val="clear" w:color="auto" w:fill="FFFFFF"/>
+        </w:rPr>
+        <w:t>핑크퐁</w:t>
+      </w:r>
+      <w:r>
+        <w:rPr>
+          <w:rFonts w:ascii="Times New Roman" w:hAnsi="Times New Roman" w:cs="Times New Roman"/>
+        </w:rPr>
+        <w:t>)</w:t>
+      </w:r>
+      <w:r>
+        <w:rPr>
+          <w:rFonts w:ascii="Times New Roman" w:hAnsi="Times New Roman" w:cs="Times New Roman"/>
+        </w:rPr>
+        <w:t xml:space="preserve"> is a South Korean children's educational brand of The Pinkfong Company (formerly SmartStudy), a South Korean educational entertainment company. Pinkfong consists mainly of children's songs, the most famous of which is "Baby Shark". The dance video associated with the song eventually became a viral YouTube video with just over 12 billion views (12.1B) as of January 2023. Their educational channel consists of stories, sing-along songs and dances represented by a pink fox named "Pinkfong". The global product development company has more than 4,000 children's videos, songs, games and apps.</w:t>
       </w:r>
     </w:p>
     <w:p>

</xml_diff>